<commit_message>
Entity Airport almost done and started Domain Model
</commit_message>
<xml_diff>
--- a/reports/Group/00 - Requirements - Group C1.031.docx
+++ b/reports/Group/00 - Requirements - Group C1.031.docx
@@ -1823,21 +1823,7 @@
                   <w:rPr>
                     <w:rFonts w:asciiTheme="majorHAnsi" w:hAnsiTheme="majorHAnsi" w:cstheme="majorHAnsi"/>
                   </w:rPr>
-                  <w:t xml:space="preserve">ebruary 18, </w:t>
-                </w:r>
-                <w:proofErr w:type="gramStart"/>
-                <w:r>
-                  <w:rPr>
-                    <w:rFonts w:asciiTheme="majorHAnsi" w:hAnsiTheme="majorHAnsi" w:cstheme="majorHAnsi"/>
-                  </w:rPr>
-                  <w:t>2025</w:t>
-                </w:r>
-                <w:proofErr w:type="gramEnd"/>
-                <w:r>
-                  <w:rPr>
-                    <w:rFonts w:asciiTheme="majorHAnsi" w:hAnsiTheme="majorHAnsi" w:cstheme="majorHAnsi"/>
-                  </w:rPr>
-                  <w:t xml:space="preserve"> </w:t>
+                  <w:t xml:space="preserve">ebruary 18, 2025 </w:t>
                 </w:r>
               </w:sdtContent>
             </w:sdt>
@@ -3429,7 +3415,13 @@
         </w:sdtPr>
         <w:sdtContent>
           <w:r>
-            <w:t xml:space="preserve">    </w:t>
+            <w:t xml:space="preserve">  </w:t>
+          </w:r>
+          <w:r>
+            <w:t>X</w:t>
+          </w:r>
+          <w:r>
+            <w:t xml:space="preserve">  </w:t>
           </w:r>
         </w:sdtContent>
       </w:sdt>
@@ -11281,6 +11273,7 @@
     <w:rsid w:val="00185460"/>
     <w:rsid w:val="001942D6"/>
     <w:rsid w:val="001C5FFF"/>
+    <w:rsid w:val="00211EEC"/>
     <w:rsid w:val="00260AAC"/>
     <w:rsid w:val="00336824"/>
     <w:rsid w:val="00364D10"/>

</xml_diff>

<commit_message>
Reorganized files, Updated UML Diagram and Started Sample Data
</commit_message>
<xml_diff>
--- a/reports/Group/00 - Requirements - Group C1.031.docx
+++ b/reports/Group/00 - Requirements - Group C1.031.docx
@@ -1823,7 +1823,21 @@
                   <w:rPr>
                     <w:rFonts w:asciiTheme="majorHAnsi" w:hAnsiTheme="majorHAnsi" w:cstheme="majorHAnsi"/>
                   </w:rPr>
-                  <w:t xml:space="preserve">ebruary 18, 2025 </w:t>
+                  <w:t xml:space="preserve">ebruary 18, </w:t>
+                </w:r>
+                <w:proofErr w:type="gramStart"/>
+                <w:r>
+                  <w:rPr>
+                    <w:rFonts w:asciiTheme="majorHAnsi" w:hAnsiTheme="majorHAnsi" w:cstheme="majorHAnsi"/>
+                  </w:rPr>
+                  <w:t>2025</w:t>
+                </w:r>
+                <w:proofErr w:type="gramEnd"/>
+                <w:r>
+                  <w:rPr>
+                    <w:rFonts w:asciiTheme="majorHAnsi" w:hAnsiTheme="majorHAnsi" w:cstheme="majorHAnsi"/>
+                  </w:rPr>
+                  <w:t xml:space="preserve"> </w:t>
                 </w:r>
               </w:sdtContent>
             </w:sdt>
@@ -2404,7 +2418,13 @@
         </w:sdtPr>
         <w:sdtContent>
           <w:r>
-            <w:t xml:space="preserve">    </w:t>
+            <w:t xml:space="preserve">  </w:t>
+          </w:r>
+          <w:r>
+            <w:t>X</w:t>
+          </w:r>
+          <w:r>
+            <w:t xml:space="preserve">  </w:t>
           </w:r>
         </w:sdtContent>
       </w:sdt>
@@ -2576,7 +2596,13 @@
         </w:sdtPr>
         <w:sdtContent>
           <w:r>
-            <w:t xml:space="preserve">    </w:t>
+            <w:t xml:space="preserve">  </w:t>
+          </w:r>
+          <w:r>
+            <w:t>X</w:t>
+          </w:r>
+          <w:r>
+            <w:t xml:space="preserve">  </w:t>
           </w:r>
         </w:sdtContent>
       </w:sdt>
@@ -2788,7 +2814,13 @@
         </w:sdtPr>
         <w:sdtContent>
           <w:r>
-            <w:t xml:space="preserve">    </w:t>
+            <w:t xml:space="preserve">  </w:t>
+          </w:r>
+          <w:r>
+            <w:t>X</w:t>
+          </w:r>
+          <w:r>
+            <w:t xml:space="preserve">  </w:t>
           </w:r>
         </w:sdtContent>
       </w:sdt>
@@ -2978,7 +3010,13 @@
         </w:sdtPr>
         <w:sdtContent>
           <w:r>
-            <w:t xml:space="preserve">    </w:t>
+            <w:t xml:space="preserve">  </w:t>
+          </w:r>
+          <w:r>
+            <w:t>X</w:t>
+          </w:r>
+          <w:r>
+            <w:t xml:space="preserve">  </w:t>
           </w:r>
         </w:sdtContent>
       </w:sdt>
@@ -3215,7 +3253,13 @@
         </w:sdtPr>
         <w:sdtContent>
           <w:r>
-            <w:t xml:space="preserve">    </w:t>
+            <w:t xml:space="preserve">  </w:t>
+          </w:r>
+          <w:r>
+            <w:t>X</w:t>
+          </w:r>
+          <w:r>
+            <w:t xml:space="preserve">  </w:t>
           </w:r>
         </w:sdtContent>
       </w:sdt>
@@ -3343,7 +3387,13 @@
         </w:sdtPr>
         <w:sdtContent>
           <w:r>
-            <w:t xml:space="preserve">    </w:t>
+            <w:t xml:space="preserve">  </w:t>
+          </w:r>
+          <w:r>
+            <w:t>X</w:t>
+          </w:r>
+          <w:r>
+            <w:t xml:space="preserve">  </w:t>
           </w:r>
         </w:sdtContent>
       </w:sdt>
@@ -4915,7 +4965,13 @@
         </w:sdtPr>
         <w:sdtContent>
           <w:r>
-            <w:t xml:space="preserve">    </w:t>
+            <w:t xml:space="preserve">  </w:t>
+          </w:r>
+          <w:r>
+            <w:t>X</w:t>
+          </w:r>
+          <w:r>
+            <w:t xml:space="preserve">  </w:t>
           </w:r>
         </w:sdtContent>
       </w:sdt>
@@ -11283,6 +11339,7 @@
     <w:rsid w:val="004123E0"/>
     <w:rsid w:val="004278A4"/>
     <w:rsid w:val="00442876"/>
+    <w:rsid w:val="00446D72"/>
     <w:rsid w:val="00455663"/>
     <w:rsid w:val="004B6C76"/>
     <w:rsid w:val="004C0766"/>
@@ -11332,6 +11389,7 @@
     <w:rsid w:val="00E9745E"/>
     <w:rsid w:val="00EB4EB9"/>
     <w:rsid w:val="00F3606D"/>
+    <w:rsid w:val="00F570A9"/>
     <w:rsid w:val="00F70A20"/>
     <w:rsid w:val="00F8539E"/>
     <w:rsid w:val="00F928E4"/>

</xml_diff>

<commit_message>
Manager Dashboard for Second Deliverable
</commit_message>
<xml_diff>
--- a/reports/Group/00 - Requirements - Group C1.031.docx
+++ b/reports/Group/00 - Requirements - Group C1.031.docx
@@ -4700,7 +4700,13 @@
         </w:sdtPr>
         <w:sdtContent>
           <w:r>
-            <w:t xml:space="preserve">    </w:t>
+            <w:t xml:space="preserve">  </w:t>
+          </w:r>
+          <w:r>
+            <w:t>X</w:t>
+          </w:r>
+          <w:r>
+            <w:t xml:space="preserve">  </w:t>
           </w:r>
         </w:sdtContent>
       </w:sdt>
@@ -4836,7 +4842,13 @@
         </w:sdtPr>
         <w:sdtContent>
           <w:r>
-            <w:t xml:space="preserve">    </w:t>
+            <w:t xml:space="preserve">  </w:t>
+          </w:r>
+          <w:r>
+            <w:t>X</w:t>
+          </w:r>
+          <w:r>
+            <w:t xml:space="preserve">  </w:t>
           </w:r>
         </w:sdtContent>
       </w:sdt>
@@ -11339,7 +11351,6 @@
     <w:rsid w:val="004123E0"/>
     <w:rsid w:val="004278A4"/>
     <w:rsid w:val="00442876"/>
-    <w:rsid w:val="00446D72"/>
     <w:rsid w:val="00455663"/>
     <w:rsid w:val="004B6C76"/>
     <w:rsid w:val="004C0766"/>
@@ -11380,6 +11391,7 @@
     <w:rsid w:val="00C9535D"/>
     <w:rsid w:val="00CC69E2"/>
     <w:rsid w:val="00CE5869"/>
+    <w:rsid w:val="00D178EE"/>
     <w:rsid w:val="00D72CB9"/>
     <w:rsid w:val="00D86553"/>
     <w:rsid w:val="00D9098F"/>

</xml_diff>

<commit_message>
Created BannedPassenger and Updated UML
</commit_message>
<xml_diff>
--- a/reports/Group/00 - Requirements - Group C1.031.docx
+++ b/reports/Group/00 - Requirements - Group C1.031.docx
@@ -6315,7 +6315,13 @@
         </w:sdtPr>
         <w:sdtContent>
           <w:r>
-            <w:t xml:space="preserve">    </w:t>
+            <w:t xml:space="preserve">  </w:t>
+          </w:r>
+          <w:r>
+            <w:t>X</w:t>
+          </w:r>
+          <w:r>
+            <w:t xml:space="preserve">  </w:t>
           </w:r>
         </w:sdtContent>
       </w:sdt>
@@ -11344,6 +11350,7 @@
     <w:rsid w:val="00211EEC"/>
     <w:rsid w:val="00260AAC"/>
     <w:rsid w:val="00336824"/>
+    <w:rsid w:val="00361251"/>
     <w:rsid w:val="00364D10"/>
     <w:rsid w:val="003B5C99"/>
     <w:rsid w:val="003C317A"/>
@@ -11383,6 +11390,7 @@
     <w:rsid w:val="00A15F13"/>
     <w:rsid w:val="00A222AC"/>
     <w:rsid w:val="00A73E76"/>
+    <w:rsid w:val="00AB3AA9"/>
     <w:rsid w:val="00AC1FAB"/>
     <w:rsid w:val="00B55352"/>
     <w:rsid w:val="00BB0EAB"/>

</xml_diff>

<commit_message>
Updated Workspace for Version 3
</commit_message>
<xml_diff>
--- a/reports/Group/00 - Requirements - Group C1.031.docx
+++ b/reports/Group/00 - Requirements - Group C1.031.docx
@@ -3970,7 +3970,13 @@
         </w:sdtPr>
         <w:sdtContent>
           <w:r>
-            <w:t xml:space="preserve">    </w:t>
+            <w:t xml:space="preserve">  </w:t>
+          </w:r>
+          <w:r>
+            <w:t>X</w:t>
+          </w:r>
+          <w:r>
+            <w:t xml:space="preserve">  </w:t>
           </w:r>
         </w:sdtContent>
       </w:sdt>
@@ -11390,6 +11396,7 @@
     <w:rsid w:val="00A15F13"/>
     <w:rsid w:val="00A222AC"/>
     <w:rsid w:val="00A73E76"/>
+    <w:rsid w:val="00AA2C89"/>
     <w:rsid w:val="00AB3AA9"/>
     <w:rsid w:val="00AC1FAB"/>
     <w:rsid w:val="00B55352"/>
@@ -11408,6 +11415,7 @@
     <w:rsid w:val="00E87F32"/>
     <w:rsid w:val="00E9745E"/>
     <w:rsid w:val="00EB4EB9"/>
+    <w:rsid w:val="00EF645B"/>
     <w:rsid w:val="00F3606D"/>
     <w:rsid w:val="00F570A9"/>
     <w:rsid w:val="00F70A20"/>

</xml_diff>

<commit_message>
Group Mandatory, Operations for Airport by Admin
</commit_message>
<xml_diff>
--- a/reports/Group/00 - Requirements - Group C1.031.docx
+++ b/reports/Group/00 - Requirements - Group C1.031.docx
@@ -3631,7 +3631,13 @@
         </w:sdtPr>
         <w:sdtContent>
           <w:r>
-            <w:t xml:space="preserve">    </w:t>
+            <w:t xml:space="preserve">  </w:t>
+          </w:r>
+          <w:r>
+            <w:t>X</w:t>
+          </w:r>
+          <w:r>
+            <w:t xml:space="preserve">  </w:t>
           </w:r>
         </w:sdtContent>
       </w:sdt>
@@ -11368,6 +11374,7 @@
     <w:rsid w:val="004B6C76"/>
     <w:rsid w:val="004C0766"/>
     <w:rsid w:val="004E7F77"/>
+    <w:rsid w:val="00554293"/>
     <w:rsid w:val="00562343"/>
     <w:rsid w:val="005640FA"/>
     <w:rsid w:val="005B3798"/>
@@ -11406,6 +11413,7 @@
     <w:rsid w:val="00C9535D"/>
     <w:rsid w:val="00CC69E2"/>
     <w:rsid w:val="00CE5869"/>
+    <w:rsid w:val="00CE798F"/>
     <w:rsid w:val="00D178EE"/>
     <w:rsid w:val="00D72CB9"/>
     <w:rsid w:val="00D86553"/>

</xml_diff>

<commit_message>
Operations for Services by Admin
</commit_message>
<xml_diff>
--- a/reports/Group/00 - Requirements - Group C1.031.docx
+++ b/reports/Group/00 - Requirements - Group C1.031.docx
@@ -1823,21 +1823,7 @@
                   <w:rPr>
                     <w:rFonts w:asciiTheme="majorHAnsi" w:hAnsiTheme="majorHAnsi" w:cstheme="majorHAnsi"/>
                   </w:rPr>
-                  <w:t xml:space="preserve">ebruary 18, </w:t>
-                </w:r>
-                <w:proofErr w:type="gramStart"/>
-                <w:r>
-                  <w:rPr>
-                    <w:rFonts w:asciiTheme="majorHAnsi" w:hAnsiTheme="majorHAnsi" w:cstheme="majorHAnsi"/>
-                  </w:rPr>
-                  <w:t>2025</w:t>
-                </w:r>
-                <w:proofErr w:type="gramEnd"/>
-                <w:r>
-                  <w:rPr>
-                    <w:rFonts w:asciiTheme="majorHAnsi" w:hAnsiTheme="majorHAnsi" w:cstheme="majorHAnsi"/>
-                  </w:rPr>
-                  <w:t xml:space="preserve"> </w:t>
+                  <w:t xml:space="preserve">ebruary 18, 2025 </w:t>
                 </w:r>
               </w:sdtContent>
             </w:sdt>
@@ -3722,7 +3708,13 @@
         </w:sdtPr>
         <w:sdtContent>
           <w:r>
-            <w:t xml:space="preserve">    </w:t>
+            <w:t xml:space="preserve">  </w:t>
+          </w:r>
+          <w:r>
+            <w:t>X</w:t>
+          </w:r>
+          <w:r>
+            <w:t xml:space="preserve">  </w:t>
           </w:r>
         </w:sdtContent>
       </w:sdt>
@@ -3807,7 +3799,13 @@
         </w:sdtPr>
         <w:sdtContent>
           <w:r>
-            <w:t xml:space="preserve">    </w:t>
+            <w:t xml:space="preserve">  </w:t>
+          </w:r>
+          <w:r>
+            <w:t>X</w:t>
+          </w:r>
+          <w:r>
+            <w:t xml:space="preserve">  </w:t>
           </w:r>
         </w:sdtContent>
       </w:sdt>
@@ -3881,7 +3879,13 @@
         </w:sdtPr>
         <w:sdtContent>
           <w:r>
-            <w:t xml:space="preserve">    </w:t>
+            <w:t xml:space="preserve">  </w:t>
+          </w:r>
+          <w:r>
+            <w:t>X</w:t>
+          </w:r>
+          <w:r>
+            <w:t xml:space="preserve">  </w:t>
           </w:r>
         </w:sdtContent>
       </w:sdt>
@@ -5149,7 +5153,13 @@
         </w:sdtPr>
         <w:sdtContent>
           <w:r>
-            <w:t xml:space="preserve">    </w:t>
+            <w:t xml:space="preserve">  </w:t>
+          </w:r>
+          <w:r>
+            <w:t>X</w:t>
+          </w:r>
+          <w:r>
+            <w:t xml:space="preserve">  </w:t>
           </w:r>
         </w:sdtContent>
       </w:sdt>
@@ -5248,7 +5258,13 @@
         </w:sdtPr>
         <w:sdtContent>
           <w:r>
-            <w:t xml:space="preserve">    </w:t>
+            <w:t xml:space="preserve">  </w:t>
+          </w:r>
+          <w:r>
+            <w:t>X</w:t>
+          </w:r>
+          <w:r>
+            <w:t xml:space="preserve">  </w:t>
           </w:r>
         </w:sdtContent>
       </w:sdt>
@@ -5324,7 +5340,13 @@
         </w:sdtPr>
         <w:sdtContent>
           <w:r>
-            <w:t xml:space="preserve">    </w:t>
+            <w:t xml:space="preserve">  </w:t>
+          </w:r>
+          <w:r>
+            <w:t>X</w:t>
+          </w:r>
+          <w:r>
+            <w:t xml:space="preserve">  </w:t>
           </w:r>
         </w:sdtContent>
       </w:sdt>
@@ -5403,7 +5425,13 @@
         </w:sdtPr>
         <w:sdtContent>
           <w:r>
-            <w:t xml:space="preserve">    </w:t>
+            <w:t xml:space="preserve">  </w:t>
+          </w:r>
+          <w:r>
+            <w:t>X</w:t>
+          </w:r>
+          <w:r>
+            <w:t xml:space="preserve">  </w:t>
           </w:r>
         </w:sdtContent>
       </w:sdt>
@@ -5474,7 +5502,13 @@
         </w:sdtPr>
         <w:sdtContent>
           <w:r>
-            <w:t xml:space="preserve">    </w:t>
+            <w:t xml:space="preserve">  </w:t>
+          </w:r>
+          <w:r>
+            <w:t>X</w:t>
+          </w:r>
+          <w:r>
+            <w:t xml:space="preserve">  </w:t>
           </w:r>
         </w:sdtContent>
       </w:sdt>
@@ -5558,7 +5592,13 @@
         </w:sdtPr>
         <w:sdtContent>
           <w:r>
-            <w:t xml:space="preserve">    </w:t>
+            <w:t xml:space="preserve">  </w:t>
+          </w:r>
+          <w:r>
+            <w:t>X</w:t>
+          </w:r>
+          <w:r>
+            <w:t xml:space="preserve">  </w:t>
           </w:r>
         </w:sdtContent>
       </w:sdt>
@@ -11373,6 +11413,7 @@
     <w:rsid w:val="00455663"/>
     <w:rsid w:val="004B6C76"/>
     <w:rsid w:val="004C0766"/>
+    <w:rsid w:val="004E67AA"/>
     <w:rsid w:val="004E7F77"/>
     <w:rsid w:val="00554293"/>
     <w:rsid w:val="00562343"/>
@@ -11430,6 +11471,7 @@
     <w:rsid w:val="00F8539E"/>
     <w:rsid w:val="00F928E4"/>
     <w:rsid w:val="00F970E5"/>
+    <w:rsid w:val="00FD159B"/>
     <w:rsid w:val="00FE6BFD"/>
   </w:rsids>
   <m:mathPr>

</xml_diff>

<commit_message>
Finished Individual Suplementary I
</commit_message>
<xml_diff>
--- a/reports/Group/00 - Requirements - Group C1.031.docx
+++ b/reports/Group/00 - Requirements - Group C1.031.docx
@@ -1823,7 +1823,21 @@
                   <w:rPr>
                     <w:rFonts w:asciiTheme="majorHAnsi" w:hAnsiTheme="majorHAnsi" w:cstheme="majorHAnsi"/>
                   </w:rPr>
-                  <w:t xml:space="preserve">ebruary 18, 2025 </w:t>
+                  <w:t xml:space="preserve">ebruary 18, </w:t>
+                </w:r>
+                <w:proofErr w:type="gramStart"/>
+                <w:r>
+                  <w:rPr>
+                    <w:rFonts w:asciiTheme="majorHAnsi" w:hAnsiTheme="majorHAnsi" w:cstheme="majorHAnsi"/>
+                  </w:rPr>
+                  <w:t>2025</w:t>
+                </w:r>
+                <w:proofErr w:type="gramEnd"/>
+                <w:r>
+                  <w:rPr>
+                    <w:rFonts w:asciiTheme="majorHAnsi" w:hAnsiTheme="majorHAnsi" w:cstheme="majorHAnsi"/>
+                  </w:rPr>
+                  <w:t xml:space="preserve"> </w:t>
                 </w:r>
               </w:sdtContent>
             </w:sdt>
@@ -5692,7 +5706,13 @@
         </w:sdtPr>
         <w:sdtContent>
           <w:r>
-            <w:t xml:space="preserve">    </w:t>
+            <w:t xml:space="preserve">  </w:t>
+          </w:r>
+          <w:r>
+            <w:t>X</w:t>
+          </w:r>
+          <w:r>
+            <w:t xml:space="preserve">  </w:t>
           </w:r>
         </w:sdtContent>
       </w:sdt>
@@ -11416,6 +11436,7 @@
     <w:rsid w:val="004E67AA"/>
     <w:rsid w:val="004E7F77"/>
     <w:rsid w:val="00554293"/>
+    <w:rsid w:val="00557254"/>
     <w:rsid w:val="00562343"/>
     <w:rsid w:val="005640FA"/>
     <w:rsid w:val="005B3798"/>
@@ -11425,6 +11446,7 @@
     <w:rsid w:val="00622486"/>
     <w:rsid w:val="00693ED9"/>
     <w:rsid w:val="006979C5"/>
+    <w:rsid w:val="006A7319"/>
     <w:rsid w:val="006B2BEC"/>
     <w:rsid w:val="006F209A"/>
     <w:rsid w:val="00765401"/>

</xml_diff>

<commit_message>
Final Fixing for Deliverable 3
</commit_message>
<xml_diff>
--- a/reports/Group/00 - Requirements - Group C1.031.docx
+++ b/reports/Group/00 - Requirements - Group C1.031.docx
@@ -4230,7 +4230,13 @@
         </w:sdtPr>
         <w:sdtContent>
           <w:r>
-            <w:t xml:space="preserve">    </w:t>
+            <w:t xml:space="preserve">  </w:t>
+          </w:r>
+          <w:r>
+            <w:t>X</w:t>
+          </w:r>
+          <w:r>
+            <w:t xml:space="preserve">  </w:t>
           </w:r>
         </w:sdtContent>
       </w:sdt>
@@ -11419,6 +11425,7 @@
     <w:rsid w:val="00185460"/>
     <w:rsid w:val="001942D6"/>
     <w:rsid w:val="001C5FFF"/>
+    <w:rsid w:val="0021165B"/>
     <w:rsid w:val="00211EEC"/>
     <w:rsid w:val="00260AAC"/>
     <w:rsid w:val="00336824"/>
@@ -11482,6 +11489,7 @@
     <w:rsid w:val="00D86553"/>
     <w:rsid w:val="00D9098F"/>
     <w:rsid w:val="00E25325"/>
+    <w:rsid w:val="00E84AC9"/>
     <w:rsid w:val="00E869EA"/>
     <w:rsid w:val="00E87F32"/>
     <w:rsid w:val="00E9745E"/>

</xml_diff>

<commit_message>
Created Index for Student 1 and Group Entities
</commit_message>
<xml_diff>
--- a/reports/Group/00 - Requirements - Group C1.031.docx
+++ b/reports/Group/00 - Requirements - Group C1.031.docx
@@ -1823,21 +1823,7 @@
                   <w:rPr>
                     <w:rFonts w:asciiTheme="majorHAnsi" w:hAnsiTheme="majorHAnsi" w:cstheme="majorHAnsi"/>
                   </w:rPr>
-                  <w:t xml:space="preserve">ebruary 18, </w:t>
-                </w:r>
-                <w:proofErr w:type="gramStart"/>
-                <w:r>
-                  <w:rPr>
-                    <w:rFonts w:asciiTheme="majorHAnsi" w:hAnsiTheme="majorHAnsi" w:cstheme="majorHAnsi"/>
-                  </w:rPr>
-                  <w:t>2025</w:t>
-                </w:r>
-                <w:proofErr w:type="gramEnd"/>
-                <w:r>
-                  <w:rPr>
-                    <w:rFonts w:asciiTheme="majorHAnsi" w:hAnsiTheme="majorHAnsi" w:cstheme="majorHAnsi"/>
-                  </w:rPr>
-                  <w:t xml:space="preserve"> </w:t>
+                  <w:t xml:space="preserve">ebruary 18, 2025 </w:t>
                 </w:r>
               </w:sdtContent>
             </w:sdt>
@@ -4084,7 +4070,13 @@
         </w:sdtPr>
         <w:sdtContent>
           <w:r>
-            <w:t xml:space="preserve">    </w:t>
+            <w:t xml:space="preserve">  </w:t>
+          </w:r>
+          <w:r>
+            <w:t>X</w:t>
+          </w:r>
+          <w:r>
+            <w:t xml:space="preserve">  </w:t>
           </w:r>
         </w:sdtContent>
       </w:sdt>
@@ -11436,6 +11428,7 @@
     <w:rsid w:val="0040200D"/>
     <w:rsid w:val="004123E0"/>
     <w:rsid w:val="004278A4"/>
+    <w:rsid w:val="00441F6A"/>
     <w:rsid w:val="00442876"/>
     <w:rsid w:val="00455663"/>
     <w:rsid w:val="004B6C76"/>
@@ -11494,6 +11487,7 @@
     <w:rsid w:val="00E87F32"/>
     <w:rsid w:val="00E9745E"/>
     <w:rsid w:val="00EB4EB9"/>
+    <w:rsid w:val="00ED20B8"/>
     <w:rsid w:val="00EF645B"/>
     <w:rsid w:val="00F3606D"/>
     <w:rsid w:val="00F570A9"/>

</xml_diff>

<commit_message>
Tests for Group Requieremt and Validation Promotion Code Service
</commit_message>
<xml_diff>
--- a/reports/Group/00 - Requirements - Group C1.031.docx
+++ b/reports/Group/00 - Requirements - Group C1.031.docx
@@ -4171,7 +4171,13 @@
         </w:sdtPr>
         <w:sdtContent>
           <w:r>
-            <w:t xml:space="preserve">    </w:t>
+            <w:t xml:space="preserve">  </w:t>
+          </w:r>
+          <w:r>
+            <w:t>X</w:t>
+          </w:r>
+          <w:r>
+            <w:t xml:space="preserve">  </w:t>
           </w:r>
         </w:sdtContent>
       </w:sdt>
@@ -11435,6 +11441,7 @@
     <w:rsid w:val="004C0766"/>
     <w:rsid w:val="004E67AA"/>
     <w:rsid w:val="004E7F77"/>
+    <w:rsid w:val="00527620"/>
     <w:rsid w:val="00554293"/>
     <w:rsid w:val="00557254"/>
     <w:rsid w:val="00562343"/>
@@ -11460,6 +11467,7 @@
     <w:rsid w:val="0093034B"/>
     <w:rsid w:val="00946AA5"/>
     <w:rsid w:val="00953D97"/>
+    <w:rsid w:val="009D1381"/>
     <w:rsid w:val="009F61B1"/>
     <w:rsid w:val="00A011E1"/>
     <w:rsid w:val="00A04483"/>

</xml_diff>